<commit_message>
1~4 Req 부분 Commit
1~4번까지 각 세 개 파일 내용.
</commit_message>
<xml_diff>
--- a/Requirements list.docx
+++ b/Requirements list.docx
@@ -2,8 +2,13 @@
 <file path=word/document.xml><?xml version="1.0" encoding="utf-8"?>
 <w:document xmlns:wpc="http://schemas.microsoft.com/office/word/2010/wordprocessingCanvas" xmlns:cx="http://schemas.microsoft.com/office/drawing/2014/chartex" xmlns:cx1="http://schemas.microsoft.com/office/drawing/2015/9/8/chartex" xmlns:cx2="http://schemas.microsoft.com/office/drawing/2015/10/21/chartex" xmlns:cx3="http://schemas.microsoft.com/office/drawing/2016/5/9/chartex" xmlns:cx4="http://schemas.microsoft.com/office/drawing/2016/5/10/chartex" xmlns:cx5="http://schemas.microsoft.com/office/drawing/2016/5/11/chartex" xmlns:cx6="http://schemas.microsoft.com/office/drawing/2016/5/12/chartex" xmlns:cx7="http://schemas.microsoft.com/office/drawing/2016/5/13/chartex" xmlns:cx8="http://schemas.microsoft.com/office/drawing/2016/5/14/chartex" xmlns:mc="http://schemas.openxmlformats.org/markup-compatibility/2006" xmlns:aink="http://schemas.microsoft.com/office/drawing/2016/ink" xmlns:am3d="http://schemas.microsoft.com/office/drawing/2017/model3d" xmlns:o="urn:schemas-microsoft-com:office:office" xmlns:oel="http://schemas.microsoft.com/office/2019/extlst" xmlns:r="http://schemas.openxmlformats.org/officeDocument/2006/relationships" xmlns:m="http://schemas.openxmlformats.org/officeDocument/2006/math" xmlns:v="urn:schemas-microsoft-com:vml" xmlns:wp14="http://schemas.microsoft.com/office/word/2010/wordprocessingDrawing" xmlns:wp="http://schemas.openxmlformats.org/drawingml/2006/wordprocessingDrawing" xmlns:w10="urn:schemas-microsoft-com:office:word" xmlns:w="http://schemas.openxmlformats.org/wordprocessingml/2006/main" xmlns:w14="http://schemas.microsoft.com/office/word/2010/wordml" xmlns:w15="http://schemas.microsoft.com/office/word/2012/wordml" xmlns:w16cex="http://schemas.microsoft.com/office/word/2018/wordml/cex" xmlns:w16cid="http://schemas.microsoft.com/office/word/2016/wordml/cid" xmlns:w16="http://schemas.microsoft.com/office/word/2018/wordml" xmlns:w16du="http://schemas.microsoft.com/office/word/2023/wordml/word16du" xmlns:w16sdtdh="http://schemas.microsoft.com/office/word/2020/wordml/sdtdatahash" xmlns:w16sdtfl="http://schemas.microsoft.com/office/word/2024/wordml/sdtformatlock" xmlns:w16se="http://schemas.microsoft.com/office/word/2015/wordml/symex" xmlns:wpg="http://schemas.microsoft.com/office/word/2010/wordprocessingGroup" xmlns:wpi="http://schemas.microsoft.com/office/word/2010/wordprocessingInk" xmlns:wne="http://schemas.microsoft.com/office/word/2006/wordml" xmlns:wps="http://schemas.microsoft.com/office/word/2010/wordprocessingShape" mc:Ignorable="w14 w15 w16se w16cid w16 w16cex w16sdtdh w16sdtfl w16du wp14">
   <w:body>
-    <w:p/>
-    <w:p/>
+    <w:p>
+      <w:pPr>
+        <w:rPr>
+          <w:rFonts w:hint="eastAsia"/>
+        </w:rPr>
+      </w:pPr>
+    </w:p>
     <w:tbl>
       <w:tblPr>
         <w:tblStyle w:val="aa"/>
@@ -19,8 +24,8 @@
       </w:tblPr>
       <w:tblGrid>
         <w:gridCol w:w="993"/>
-        <w:gridCol w:w="2693"/>
-        <w:gridCol w:w="5340"/>
+        <w:gridCol w:w="5244"/>
+        <w:gridCol w:w="2789"/>
       </w:tblGrid>
       <w:tr>
         <w:tc>
@@ -51,7 +56,7 @@
         </w:tc>
         <w:tc>
           <w:tcPr>
-            <w:tcW w:w="2693" w:type="dxa"/>
+            <w:tcW w:w="5244" w:type="dxa"/>
             <w:tcBorders>
               <w:top w:val="single" w:sz="4" w:space="0" w:color="auto"/>
               <w:bottom w:val="single" w:sz="4" w:space="0" w:color="auto"/>
@@ -77,7 +82,7 @@
         </w:tc>
         <w:tc>
           <w:tcPr>
-            <w:tcW w:w="5340" w:type="dxa"/>
+            <w:tcW w:w="2789" w:type="dxa"/>
             <w:tcBorders>
               <w:top w:val="single" w:sz="4" w:space="0" w:color="auto"/>
               <w:bottom w:val="single" w:sz="4" w:space="0" w:color="auto"/>
@@ -111,27 +116,116 @@
             </w:tcBorders>
             <w:shd w:val="clear" w:color="auto" w:fill="DEEAF6" w:themeFill="accent5" w:themeFillTint="33"/>
           </w:tcPr>
-          <w:p/>
+          <w:p>
+            <w:r>
+              <w:rPr>
+                <w:rFonts w:hint="eastAsia"/>
+              </w:rPr>
+              <w:t>1</w:t>
+            </w:r>
+          </w:p>
         </w:tc>
         <w:tc>
           <w:tcPr>
-            <w:tcW w:w="2693" w:type="dxa"/>
+            <w:tcW w:w="5244" w:type="dxa"/>
             <w:tcBorders>
               <w:top w:val="single" w:sz="4" w:space="0" w:color="auto"/>
             </w:tcBorders>
             <w:shd w:val="clear" w:color="auto" w:fill="DEEAF6" w:themeFill="accent5" w:themeFillTint="33"/>
           </w:tcPr>
-          <w:p/>
+          <w:p>
+            <w:pPr>
+              <w:rPr>
+                <w:sz w:val="20"/>
+                <w:szCs w:val="20"/>
+              </w:rPr>
+            </w:pPr>
+            <w:r>
+              <w:rPr>
+                <w:rFonts w:hint="eastAsia"/>
+                <w:sz w:val="20"/>
+                <w:szCs w:val="20"/>
+              </w:rPr>
+              <w:t>회원</w:t>
+            </w:r>
+            <w:r>
+              <w:rPr>
+                <w:sz w:val="20"/>
+                <w:szCs w:val="20"/>
+              </w:rPr>
+              <w:t xml:space="preserve"> 가입 기능</w:t>
+            </w:r>
+          </w:p>
+          <w:p>
+            <w:pPr>
+              <w:rPr>
+                <w:sz w:val="20"/>
+                <w:szCs w:val="20"/>
+              </w:rPr>
+            </w:pPr>
+            <w:r>
+              <w:rPr>
+                <w:rFonts w:hint="eastAsia"/>
+                <w:sz w:val="20"/>
+                <w:szCs w:val="20"/>
+              </w:rPr>
+              <w:t>시스템을</w:t>
+            </w:r>
+            <w:r>
+              <w:rPr>
+                <w:sz w:val="20"/>
+                <w:szCs w:val="20"/>
+              </w:rPr>
+              <w:t xml:space="preserve"> 이용하려면 사용자는 회원 가입을 해야 한다. 회원의 필수 입력 정보는 ID, 비밀</w:t>
+            </w:r>
+            <w:r>
+              <w:rPr>
+                <w:rFonts w:hint="eastAsia"/>
+                <w:sz w:val="20"/>
+                <w:szCs w:val="20"/>
+              </w:rPr>
+              <w:t>번호</w:t>
+            </w:r>
+            <w:r>
+              <w:rPr>
+                <w:sz w:val="20"/>
+                <w:szCs w:val="20"/>
+              </w:rPr>
+              <w:t>, 전화번호, 결제 수단, 선호 자전거 유형(일반/전기) 등이다. 관리자는 주어진</w:t>
+            </w:r>
+            <w:r>
+              <w:rPr>
+                <w:rFonts w:hint="eastAsia"/>
+                <w:sz w:val="20"/>
+                <w:szCs w:val="20"/>
+              </w:rPr>
+              <w:t xml:space="preserve"> </w:t>
+            </w:r>
+            <w:r>
+              <w:rPr>
+                <w:sz w:val="20"/>
+                <w:szCs w:val="20"/>
+              </w:rPr>
+              <w:t>ID(admin)와 비밀번호(admin)으로 로그인한다.</w:t>
+            </w:r>
+          </w:p>
         </w:tc>
         <w:tc>
           <w:tcPr>
-            <w:tcW w:w="5340" w:type="dxa"/>
+            <w:tcW w:w="2789" w:type="dxa"/>
             <w:tcBorders>
               <w:top w:val="single" w:sz="4" w:space="0" w:color="auto"/>
             </w:tcBorders>
             <w:shd w:val="clear" w:color="auto" w:fill="DEEAF6" w:themeFill="accent5" w:themeFillTint="33"/>
           </w:tcPr>
-          <w:p/>
+          <w:p>
+            <w:r>
+              <w:rPr>
+                <w:rFonts w:hint="eastAsia"/>
+              </w:rPr>
+              <w:t>회원 가입</w:t>
+            </w:r>
+          </w:p>
         </w:tc>
       </w:tr>
       <w:tr>
@@ -140,21 +234,80 @@
             <w:tcW w:w="993" w:type="dxa"/>
             <w:shd w:val="clear" w:color="auto" w:fill="DEEAF6" w:themeFill="accent5" w:themeFillTint="33"/>
           </w:tcPr>
-          <w:p/>
+          <w:p>
+            <w:r>
+              <w:rPr>
+                <w:rFonts w:hint="eastAsia"/>
+              </w:rPr>
+              <w:t>2</w:t>
+            </w:r>
+          </w:p>
         </w:tc>
         <w:tc>
           <w:tcPr>
-            <w:tcW w:w="2693" w:type="dxa"/>
+            <w:tcW w:w="5244" w:type="dxa"/>
             <w:shd w:val="clear" w:color="auto" w:fill="DEEAF6" w:themeFill="accent5" w:themeFillTint="33"/>
           </w:tcPr>
-          <w:p/>
+          <w:p>
+            <w:pPr>
+              <w:rPr>
+                <w:sz w:val="20"/>
+                <w:szCs w:val="20"/>
+              </w:rPr>
+            </w:pPr>
+            <w:r>
+              <w:rPr>
+                <w:rFonts w:hint="eastAsia"/>
+                <w:sz w:val="20"/>
+                <w:szCs w:val="20"/>
+              </w:rPr>
+              <w:t>회원</w:t>
+            </w:r>
+            <w:r>
+              <w:rPr>
+                <w:sz w:val="20"/>
+                <w:szCs w:val="20"/>
+              </w:rPr>
+              <w:t xml:space="preserve"> 탈퇴 기능</w:t>
+            </w:r>
+          </w:p>
+          <w:p>
+            <w:pPr>
+              <w:rPr>
+                <w:sz w:val="20"/>
+                <w:szCs w:val="20"/>
+              </w:rPr>
+            </w:pPr>
+            <w:r>
+              <w:rPr>
+                <w:rFonts w:hint="eastAsia"/>
+                <w:sz w:val="20"/>
+                <w:szCs w:val="20"/>
+              </w:rPr>
+              <w:t>회원은</w:t>
+            </w:r>
+            <w:r>
+              <w:rPr>
+                <w:sz w:val="20"/>
+                <w:szCs w:val="20"/>
+              </w:rPr>
+              <w:t xml:space="preserve"> 언제든 탈퇴할 수 있으며, 탈퇴 시 모든 이용 권한과 데이터가 삭제된다.</w:t>
+            </w:r>
+          </w:p>
         </w:tc>
         <w:tc>
           <w:tcPr>
-            <w:tcW w:w="5340" w:type="dxa"/>
+            <w:tcW w:w="2789" w:type="dxa"/>
             <w:shd w:val="clear" w:color="auto" w:fill="DEEAF6" w:themeFill="accent5" w:themeFillTint="33"/>
           </w:tcPr>
-          <w:p/>
+          <w:p>
+            <w:r>
+              <w:rPr>
+                <w:rFonts w:hint="eastAsia"/>
+              </w:rPr>
+              <w:t>회원 탈퇴</w:t>
+            </w:r>
+          </w:p>
         </w:tc>
       </w:tr>
       <w:tr>
@@ -163,21 +316,88 @@
             <w:tcW w:w="993" w:type="dxa"/>
             <w:shd w:val="clear" w:color="auto" w:fill="DEEAF6" w:themeFill="accent5" w:themeFillTint="33"/>
           </w:tcPr>
-          <w:p/>
+          <w:p>
+            <w:r>
+              <w:rPr>
+                <w:rFonts w:hint="eastAsia"/>
+              </w:rPr>
+              <w:t>3</w:t>
+            </w:r>
+          </w:p>
         </w:tc>
         <w:tc>
           <w:tcPr>
-            <w:tcW w:w="2693" w:type="dxa"/>
+            <w:tcW w:w="5244" w:type="dxa"/>
             <w:shd w:val="clear" w:color="auto" w:fill="DEEAF6" w:themeFill="accent5" w:themeFillTint="33"/>
           </w:tcPr>
-          <w:p/>
+          <w:p>
+            <w:pPr>
+              <w:rPr>
+                <w:sz w:val="20"/>
+                <w:szCs w:val="20"/>
+              </w:rPr>
+            </w:pPr>
+            <w:r>
+              <w:rPr>
+                <w:rFonts w:hint="eastAsia"/>
+                <w:sz w:val="20"/>
+                <w:szCs w:val="20"/>
+              </w:rPr>
+              <w:t>로그인</w:t>
+            </w:r>
+            <w:r>
+              <w:rPr>
+                <w:sz w:val="20"/>
+                <w:szCs w:val="20"/>
+              </w:rPr>
+              <w:t>/로그아웃 기능</w:t>
+            </w:r>
+          </w:p>
+          <w:p>
+            <w:pPr>
+              <w:rPr>
+                <w:sz w:val="20"/>
+                <w:szCs w:val="20"/>
+              </w:rPr>
+            </w:pPr>
+            <w:r>
+              <w:rPr>
+                <w:rFonts w:hint="eastAsia"/>
+                <w:sz w:val="20"/>
+                <w:szCs w:val="20"/>
+              </w:rPr>
+              <w:t>관리자와</w:t>
+            </w:r>
+            <w:r>
+              <w:rPr>
+                <w:sz w:val="20"/>
+                <w:szCs w:val="20"/>
+              </w:rPr>
+              <w:t xml:space="preserve"> 회원은 ID와 비밀번호로 로그인하며, 로그아웃 시 시스템 접속이 종료된다.</w:t>
+            </w:r>
+          </w:p>
         </w:tc>
         <w:tc>
           <w:tcPr>
-            <w:tcW w:w="5340" w:type="dxa"/>
+            <w:tcW w:w="2789" w:type="dxa"/>
             <w:shd w:val="clear" w:color="auto" w:fill="DEEAF6" w:themeFill="accent5" w:themeFillTint="33"/>
           </w:tcPr>
-          <w:p/>
+          <w:p>
+            <w:r>
+              <w:rPr>
+                <w:rFonts w:hint="eastAsia"/>
+              </w:rPr>
+              <w:t>로그인</w:t>
+            </w:r>
+          </w:p>
+          <w:p>
+            <w:r>
+              <w:rPr>
+                <w:rFonts w:hint="eastAsia"/>
+              </w:rPr>
+              <w:t>로그아웃</w:t>
+            </w:r>
+          </w:p>
         </w:tc>
       </w:tr>
       <w:tr>
@@ -186,76 +406,181 @@
             <w:tcW w:w="993" w:type="dxa"/>
             <w:shd w:val="clear" w:color="auto" w:fill="DEEAF6" w:themeFill="accent5" w:themeFillTint="33"/>
           </w:tcPr>
-          <w:p/>
+          <w:p>
+            <w:r>
+              <w:rPr>
+                <w:rFonts w:hint="eastAsia"/>
+              </w:rPr>
+              <w:t>4</w:t>
+            </w:r>
+          </w:p>
         </w:tc>
         <w:tc>
           <w:tcPr>
-            <w:tcW w:w="2693" w:type="dxa"/>
+            <w:tcW w:w="5244" w:type="dxa"/>
             <w:shd w:val="clear" w:color="auto" w:fill="DEEAF6" w:themeFill="accent5" w:themeFillTint="33"/>
           </w:tcPr>
-          <w:p/>
+          <w:p>
+            <w:pPr>
+              <w:rPr>
+                <w:sz w:val="20"/>
+                <w:szCs w:val="20"/>
+              </w:rPr>
+            </w:pPr>
+            <w:r>
+              <w:rPr>
+                <w:rFonts w:hint="eastAsia"/>
+                <w:sz w:val="20"/>
+                <w:szCs w:val="20"/>
+              </w:rPr>
+              <w:t xml:space="preserve">대여소 </w:t>
+            </w:r>
+            <w:r>
+              <w:rPr>
+                <w:rFonts w:hint="eastAsia"/>
+                <w:sz w:val="20"/>
+                <w:szCs w:val="20"/>
+              </w:rPr>
+              <w:t>등록/조회/삭제 기능</w:t>
+            </w:r>
+          </w:p>
+          <w:p>
+            <w:pPr>
+              <w:rPr>
+                <w:rFonts w:hint="eastAsia"/>
+                <w:sz w:val="20"/>
+                <w:szCs w:val="20"/>
+              </w:rPr>
+            </w:pPr>
+            <w:r>
+              <w:rPr>
+                <w:rFonts w:hint="eastAsia"/>
+                <w:sz w:val="20"/>
+                <w:szCs w:val="20"/>
+              </w:rPr>
+              <w:t>관리자는</w:t>
+            </w:r>
+            <w:r>
+              <w:rPr>
+                <w:sz w:val="20"/>
+                <w:szCs w:val="20"/>
+              </w:rPr>
+              <w:t xml:space="preserve"> 대여소 정보를 등록, 조회 및 삭제할 수 있다. 등록 시 입력 정보는 대여소 이름,</w:t>
+            </w:r>
+            <w:r>
+              <w:rPr>
+                <w:rFonts w:hint="eastAsia"/>
+                <w:sz w:val="20"/>
+                <w:szCs w:val="20"/>
+              </w:rPr>
+              <w:t xml:space="preserve"> </w:t>
+            </w:r>
+            <w:r>
+              <w:rPr>
+                <w:rFonts w:hint="eastAsia"/>
+                <w:sz w:val="20"/>
+                <w:szCs w:val="20"/>
+              </w:rPr>
+              <w:t>위치</w:t>
+            </w:r>
+            <w:r>
+              <w:rPr>
+                <w:sz w:val="20"/>
+                <w:szCs w:val="20"/>
+              </w:rPr>
+              <w:t>(도시, 주소), 자전거 보관 가능 수량, 운영 시간 등이다. 등록된 대여소 리스트를 조회</w:t>
+            </w:r>
+            <w:r>
+              <w:rPr>
+                <w:rFonts w:hint="eastAsia"/>
+                <w:sz w:val="20"/>
+                <w:szCs w:val="20"/>
+              </w:rPr>
+              <w:t>할</w:t>
+            </w:r>
+            <w:r>
+              <w:rPr>
+                <w:sz w:val="20"/>
+                <w:szCs w:val="20"/>
+              </w:rPr>
+              <w:t xml:space="preserve"> 수 있다. 이때, 대여소 리스트 조회 화면에서 원하는 대여소 항목을 선택하면 등록</w:t>
+            </w:r>
+            <w:r>
+              <w:rPr>
+                <w:rFonts w:hint="eastAsia"/>
+                <w:sz w:val="20"/>
+                <w:szCs w:val="20"/>
+              </w:rPr>
+              <w:t xml:space="preserve"> </w:t>
+            </w:r>
+            <w:r>
+              <w:rPr>
+                <w:sz w:val="20"/>
+                <w:szCs w:val="20"/>
+              </w:rPr>
+              <w:t>시 입</w:t>
+            </w:r>
+            <w:r>
+              <w:rPr>
+                <w:rFonts w:hint="eastAsia"/>
+                <w:sz w:val="20"/>
+                <w:szCs w:val="20"/>
+              </w:rPr>
+              <w:t>력한</w:t>
+            </w:r>
+            <w:r>
+              <w:rPr>
+                <w:sz w:val="20"/>
+                <w:szCs w:val="20"/>
+              </w:rPr>
+              <w:t xml:space="preserve"> 상세내용을 볼 수 있다. 또한, 대여소 리스트 조회 화면에서 특정 대여소 항목을 선택</w:t>
+            </w:r>
+            <w:r>
+              <w:rPr>
+                <w:rFonts w:hint="eastAsia"/>
+                <w:sz w:val="20"/>
+                <w:szCs w:val="20"/>
+              </w:rPr>
+              <w:t>해서</w:t>
+            </w:r>
+            <w:r>
+              <w:rPr>
+                <w:sz w:val="20"/>
+                <w:szCs w:val="20"/>
+              </w:rPr>
+              <w:t xml:space="preserve"> 삭제할 수 있다</w:t>
+            </w:r>
+          </w:p>
         </w:tc>
         <w:tc>
           <w:tcPr>
-            <w:tcW w:w="5340" w:type="dxa"/>
+            <w:tcW w:w="2789" w:type="dxa"/>
             <w:shd w:val="clear" w:color="auto" w:fill="DEEAF6" w:themeFill="accent5" w:themeFillTint="33"/>
           </w:tcPr>
-          <w:p/>
-        </w:tc>
-      </w:tr>
-      <w:tr>
-        <w:tc>
-          <w:tcPr>
-            <w:tcW w:w="993" w:type="dxa"/>
-            <w:shd w:val="clear" w:color="auto" w:fill="DEEAF6" w:themeFill="accent5" w:themeFillTint="33"/>
-          </w:tcPr>
-          <w:p/>
-        </w:tc>
-        <w:tc>
-          <w:tcPr>
-            <w:tcW w:w="2693" w:type="dxa"/>
-            <w:shd w:val="clear" w:color="auto" w:fill="DEEAF6" w:themeFill="accent5" w:themeFillTint="33"/>
-          </w:tcPr>
-          <w:p/>
-        </w:tc>
-        <w:tc>
-          <w:tcPr>
-            <w:tcW w:w="5340" w:type="dxa"/>
-            <w:shd w:val="clear" w:color="auto" w:fill="DEEAF6" w:themeFill="accent5" w:themeFillTint="33"/>
-          </w:tcPr>
-          <w:p/>
-        </w:tc>
-      </w:tr>
-      <w:tr>
-        <w:tc>
-          <w:tcPr>
-            <w:tcW w:w="993" w:type="dxa"/>
-            <w:tcBorders>
-              <w:bottom w:val="single" w:sz="4" w:space="0" w:color="auto"/>
-            </w:tcBorders>
-            <w:shd w:val="clear" w:color="auto" w:fill="DEEAF6" w:themeFill="accent5" w:themeFillTint="33"/>
-          </w:tcPr>
-          <w:p/>
-        </w:tc>
-        <w:tc>
-          <w:tcPr>
-            <w:tcW w:w="2693" w:type="dxa"/>
-            <w:tcBorders>
-              <w:bottom w:val="single" w:sz="4" w:space="0" w:color="auto"/>
-            </w:tcBorders>
-            <w:shd w:val="clear" w:color="auto" w:fill="DEEAF6" w:themeFill="accent5" w:themeFillTint="33"/>
-          </w:tcPr>
-          <w:p/>
-        </w:tc>
-        <w:tc>
-          <w:tcPr>
-            <w:tcW w:w="5340" w:type="dxa"/>
-            <w:tcBorders>
-              <w:bottom w:val="single" w:sz="4" w:space="0" w:color="auto"/>
-            </w:tcBorders>
-            <w:shd w:val="clear" w:color="auto" w:fill="DEEAF6" w:themeFill="accent5" w:themeFillTint="33"/>
-          </w:tcPr>
-          <w:p/>
+          <w:p>
+            <w:r>
+              <w:rPr>
+                <w:rFonts w:hint="eastAsia"/>
+              </w:rPr>
+              <w:t>대여소 등록</w:t>
+            </w:r>
+          </w:p>
+          <w:p>
+            <w:r>
+              <w:rPr>
+                <w:rFonts w:hint="eastAsia"/>
+              </w:rPr>
+              <w:t>대여소 조회</w:t>
+            </w:r>
+          </w:p>
+          <w:p>
+            <w:r>
+              <w:rPr>
+                <w:rFonts w:hint="eastAsia"/>
+              </w:rPr>
+              <w:t>대여소 상세내용 조회</w:t>
+            </w:r>
+          </w:p>
         </w:tc>
       </w:tr>
     </w:tbl>
@@ -670,7 +995,7 @@
   <w:style w:type="paragraph" w:default="1" w:styleId="a">
     <w:name w:val="Normal"/>
     <w:qFormat/>
-    <w:rsid w:val="00A00A63"/>
+    <w:rsid w:val="009E2E56"/>
     <w:pPr>
       <w:widowControl w:val="0"/>
       <w:wordWrap w:val="0"/>

</xml_diff>